<commit_message>
Update DDD Approaches in Cloud-Native Services Architecture.docx
</commit_message>
<xml_diff>
--- a/article/DDD Approaches in Cloud-Native Services Architecture.docx
+++ b/article/DDD Approaches in Cloud-Native Services Architecture.docx
@@ -471,7 +471,7 @@
           </mc:Choice>
           <mc:Fallback>
             <w:pict>
-              <v:shapetype w14:anchorId="1B1F1254" id="_x0000_t32" coordsize="21600,21600" o:spt="32" o:oned="t" path="m,l21600,21600e" filled="f">
+              <v:shapetype w14:anchorId="3C9DC6E0" id="_x0000_t32" coordsize="21600,21600" o:spt="32" o:oned="t" path="m,l21600,21600e" filled="f">
                 <v:path arrowok="t" fillok="f" o:connecttype="none"/>
                 <o:lock v:ext="edit" shapetype="t"/>
               </v:shapetype>
@@ -5533,28 +5533,7 @@
           <w:szCs w:val="20"/>
           <w:lang w:val="en-GB"/>
         </w:rPr>
-        <w:t>The agile test automation pyramid</w:t>
-      </w:r>
-      <w:r>
-        <w:rPr>
-          <w:rFonts w:ascii="Times New Roman" w:hAnsi="Times New Roman"/>
-          <w:i/>
-          <w:sz w:val="20"/>
-          <w:szCs w:val="20"/>
-          <w:lang w:val="en-GB"/>
-        </w:rPr>
-        <w:t xml:space="preserve"> </w:t>
-      </w:r>
-      <w:r>
-        <w:rPr>
-          <w:rFonts w:ascii="Times New Roman" w:hAnsi="Times New Roman"/>
-          <w:i/>
-          <w:sz w:val="20"/>
-          <w:szCs w:val="20"/>
-          <w:highlight w:val="yellow"/>
-          <w:lang w:val="en-GB"/>
-        </w:rPr>
-        <w:t>(Source: XXX)</w:t>
+        <w:t>The agile test automation pyramid was introduced by Mike Cohn in his book Succeeding with Agile.</w:t>
       </w:r>
     </w:p>
     <w:p>
@@ -5782,14 +5761,22 @@
     </w:p>
     <w:p>
       <w:pPr>
-        <w:pStyle w:val="BodyText"/>
         <w:spacing w:after="0" w:line="240" w:lineRule="auto"/>
-        <w:ind w:firstLine="0"/>
-        <w:rPr>
+        <w:rPr>
+          <w:rFonts w:ascii="Times New Roman" w:eastAsia="SimSun" w:hAnsi="Times New Roman"/>
+          <w:spacing w:val="-1"/>
           <w:sz w:val="18"/>
-          <w:lang w:val="en-GB"/>
-        </w:rPr>
-      </w:pPr>
+          <w:szCs w:val="20"/>
+          <w:lang w:val="en-GB"/>
+        </w:rPr>
+      </w:pPr>
+      <w:r>
+        <w:rPr>
+          <w:sz w:val="18"/>
+          <w:lang w:val="en-GB"/>
+        </w:rPr>
+        <w:br w:type="page"/>
+      </w:r>
     </w:p>
     <w:p>
       <w:pPr>
@@ -5804,17 +5791,9 @@
         <w:rPr>
           <w:lang w:val="en-GB"/>
         </w:rPr>
+        <w:lastRenderedPageBreak/>
         <w:t xml:space="preserve">Acknowledgements </w:t>
       </w:r>
-    </w:p>
-    <w:p>
-      <w:pPr>
-        <w:spacing w:after="0" w:line="240" w:lineRule="auto"/>
-        <w:rPr>
-          <w:sz w:val="14"/>
-          <w:lang w:val="en-GB"/>
-        </w:rPr>
-      </w:pPr>
     </w:p>
     <w:p>
       <w:pPr>
@@ -5828,7 +5807,6 @@
         <w:rPr>
           <w:lang w:val="en-GB"/>
         </w:rPr>
-        <w:lastRenderedPageBreak/>
         <w:t xml:space="preserve">This research is financially supported by </w:t>
       </w:r>
       <w:r>

</xml_diff>

<commit_message>
Domain-Driven Design Approaches in Cloud-Native Services Architecture
</commit_message>
<xml_diff>
--- a/article/DDD Approaches in Cloud-Native Services Architecture.docx
+++ b/article/DDD Approaches in Cloud-Native Services Architecture.docx
@@ -295,7 +295,13 @@
         <w:t xml:space="preserve"> </w:t>
       </w:r>
       <w:r>
-        <w:t xml:space="preserve">domain-driven design, cloud computing, API, </w:t>
+        <w:t xml:space="preserve">domain-driven design, cloud computing, </w:t>
+      </w:r>
+      <w:r>
+        <w:t>application programming interface</w:t>
+      </w:r>
+      <w:r>
+        <w:t xml:space="preserve">, </w:t>
       </w:r>
       <w:r>
         <w:rPr>
@@ -471,7 +477,7 @@
           </mc:Choice>
           <mc:Fallback>
             <w:pict>
-              <v:shapetype w14:anchorId="1CEDBDD2" id="_x0000_t32" coordsize="21600,21600" o:spt="32" o:oned="t" path="m,l21600,21600e" filled="f">
+              <v:shapetype w14:anchorId="0718FB58" id="_x0000_t32" coordsize="21600,21600" o:spt="32" o:oned="t" path="m,l21600,21600e" filled="f">
                 <v:path arrowok="t" fillok="f" o:connecttype="none"/>
                 <o:lock v:ext="edit" shapetype="t"/>
               </v:shapetype>
@@ -5151,9 +5157,16 @@
           <w:sz w:val="22"/>
           <w:lang w:val="en-GB"/>
         </w:rPr>
-        <w:t xml:space="preserve">The relationship between CQS and CQRS is that CQRS extends the same notion to a higher level and is seen as an architectural pattern. Instead of focusing on methods like CQS, CQRS applies the same principles to the model and its classes. CQRS facilitates the separation of a single, unified domain model into two distinct: one for command management, or writes, and the other for query processing, or </w:t>
-      </w:r>
-      <w:proofErr w:type="spellStart"/>
+        <w:t>The relationship between CQS and CQRS is that CQRS extends the same notion to a higher level and is seen as an architectural pattern. Instead of focusing on methods like CQS, CQRS applies the same principles to the model and its classes. CQRS facilitates the separation of a single, unified domain model into two distinct: one for command management, or writes, and the other for query processing, or reads.</w:t>
+      </w:r>
+      <w:r>
+        <w:rPr>
+          <w:rFonts w:cs="Times New Roman"/>
+          <w:sz w:val="22"/>
+          <w:lang w:val="en-GB"/>
+        </w:rPr>
+        <w:t xml:space="preserve"> </w:t>
+      </w:r>
       <w:proofErr w:type="gramStart"/>
       <w:r>
         <w:rPr>
@@ -5161,9 +5174,8 @@
           <w:sz w:val="22"/>
           <w:lang w:val="en-GB"/>
         </w:rPr>
-        <w:t>reads.CQRS</w:t>
-      </w:r>
-      <w:proofErr w:type="spellEnd"/>
+        <w:t>CQRS</w:t>
+      </w:r>
       <w:proofErr w:type="gramEnd"/>
       <w:r>
         <w:rPr>

</xml_diff>

<commit_message>
Domain-Driven Design Approaches in Cloud- Native Services Architecture
</commit_message>
<xml_diff>
--- a/article/DDD Approaches in Cloud-Native Services Architecture.docx
+++ b/article/DDD Approaches in Cloud-Native Services Architecture.docx
@@ -629,7 +629,7 @@
           </mc:Choice>
           <mc:Fallback>
             <w:pict>
-              <v:shapetype w14:anchorId="2000D3B0" id="_x0000_t32" coordsize="21600,21600" o:spt="32" o:oned="t" path="m,l21600,21600e" filled="f">
+              <v:shapetype w14:anchorId="1E572C2E" id="_x0000_t32" coordsize="21600,21600" o:spt="32" o:oned="t" path="m,l21600,21600e" filled="f">
                 <v:path arrowok="t" fillok="f" o:connecttype="none"/>
                 <o:lock v:ext="edit" shapetype="t"/>
               </v:shapetype>
@@ -6041,7 +6041,7 @@
                 <w:szCs w:val="20"/>
                 <w:lang w:val="en-GB"/>
               </w:rPr>
-              <w:t xml:space="preserve">and a well-defined domain </w:t>
+              <w:t>and a well-defined domain behaviour</w:t>
             </w:r>
             <w:r>
               <w:rPr>
@@ -6049,7 +6049,7 @@
                 <w:szCs w:val="20"/>
                 <w:lang w:val="en-GB"/>
               </w:rPr>
-              <w:t>behaviour</w:t>
+              <w:t>.</w:t>
             </w:r>
             <w:r>
               <w:rPr>
@@ -6057,7 +6057,7 @@
                 <w:szCs w:val="20"/>
                 <w:lang w:val="en-GB"/>
               </w:rPr>
-              <w:t>.</w:t>
+              <w:t xml:space="preserve"> </w:t>
             </w:r>
             <w:r>
               <w:rPr>
@@ -6065,23 +6065,7 @@
                 <w:szCs w:val="20"/>
                 <w:lang w:val="en-GB"/>
               </w:rPr>
-              <w:t xml:space="preserve"> </w:t>
-            </w:r>
-            <w:r>
-              <w:rPr>
-                <w:rFonts w:cs="Times New Roman"/>
-                <w:szCs w:val="20"/>
-                <w:lang w:val="en-GB"/>
-              </w:rPr>
-              <w:t xml:space="preserve">Definition of entity consist of attributes and </w:t>
-            </w:r>
-            <w:r>
-              <w:rPr>
-                <w:rFonts w:cs="Times New Roman"/>
-                <w:szCs w:val="20"/>
-                <w:lang w:val="en-GB"/>
-              </w:rPr>
-              <w:t>behaviour</w:t>
+              <w:t>Definition of entity consist of attributes and behaviour</w:t>
             </w:r>
             <w:r>
               <w:rPr>
@@ -6367,23 +6351,7 @@
                 <w:szCs w:val="20"/>
                 <w:lang w:val="en-GB"/>
               </w:rPr>
-              <w:t>, the f</w:t>
-            </w:r>
-            <w:r>
-              <w:rPr>
-                <w:rFonts w:cs="Times New Roman"/>
-                <w:szCs w:val="20"/>
-                <w:lang w:val="en-GB"/>
-              </w:rPr>
-              <w:t>actory pattern</w:t>
-            </w:r>
-            <w:r>
-              <w:rPr>
-                <w:rFonts w:cs="Times New Roman"/>
-                <w:szCs w:val="20"/>
-                <w:lang w:val="en-GB"/>
-              </w:rPr>
-              <w:t xml:space="preserve"> can be used.</w:t>
+              <w:t>, the factory pattern can be used.</w:t>
             </w:r>
           </w:p>
         </w:tc>
@@ -11356,6 +11324,19 @@
     </w:p>
     <w:p>
       <w:pPr>
+        <w:spacing w:after="0"/>
+        <w:jc w:val="center"/>
+        <w:rPr>
+          <w:rFonts w:ascii="Times New Roman" w:hAnsi="Times New Roman"/>
+          <w:i/>
+          <w:sz w:val="20"/>
+          <w:szCs w:val="20"/>
+          <w:lang w:val="en-GB"/>
+        </w:rPr>
+      </w:pPr>
+    </w:p>
+    <w:p>
+      <w:pPr>
         <w:pStyle w:val="ICESTNormal"/>
         <w:rPr>
           <w:rFonts w:cs="Times New Roman"/>
@@ -11657,15 +11638,15 @@
           <w:sz w:val="22"/>
           <w:lang w:val="en-GB"/>
         </w:rPr>
-        <w:t xml:space="preserve">software architecture. A software architecture is a collection of patterns that may stack inside one another securely. The "Clean architecture" is a philosophy of architectural essentialism and mainly a cost-benefit argument. Users' use cases and mental models need to be reflected in the system. And that is what clean </w:t>
-      </w:r>
-      <w:r>
-        <w:rPr>
-          <w:rFonts w:cs="Times New Roman"/>
-          <w:sz w:val="22"/>
-          <w:lang w:val="en-GB"/>
-        </w:rPr>
-        <w:t>architecture focuses on. It builds only what is necessary, when it is necessary and optimizes for maintainability. The topic is also connected to the notion of "clean code." Clean code reads like well-written prose. It never obscures the designer’s intent but rather is full of crisp abstractions and straightforward lines of control (Booch et al., 2007).</w:t>
+        <w:t xml:space="preserve">software architecture. A software architecture is a collection of patterns that may stack inside one another securely. The "Clean architecture" is a philosophy of architectural essentialism and mainly a cost-benefit argument. Users' use cases and mental models need to be </w:t>
+      </w:r>
+      <w:r>
+        <w:rPr>
+          <w:rFonts w:cs="Times New Roman"/>
+          <w:sz w:val="22"/>
+          <w:lang w:val="en-GB"/>
+        </w:rPr>
+        <w:t>reflected in the system. And that is what clean architecture focuses on. It builds only what is necessary, when it is necessary and optimizes for maintainability. The topic is also connected to the notion of "clean code." Clean code reads like well-written prose. It never obscures the designer’s intent but rather is full of crisp abstractions and straightforward lines of control (Booch et al., 2007).</w:t>
       </w:r>
     </w:p>
     <w:p>

</xml_diff>